<commit_message>
Adding minor comments on guideline writeups
</commit_message>
<xml_diff>
--- a/XBS/L1.docx
+++ b/XBS/L1.docx
@@ -3,468 +3,518 @@
 <w:document xmlns:wpc="http://schemas.microsoft.com/office/word/2010/wordprocessingCanvas" xmlns:mc="http://schemas.openxmlformats.org/markup-compatibility/2006" xmlns:o="urn:schemas-microsoft-com:office:office" xmlns:r="http://schemas.openxmlformats.org/officeDocument/2006/relationships" xmlns:m="http://schemas.openxmlformats.org/officeDocument/2006/math" xmlns:v="urn:schemas-microsoft-com:vml" xmlns:wp14="http://schemas.microsoft.com/office/word/2010/wordprocessingDrawing" xmlns:wp="http://schemas.openxmlformats.org/drawingml/2006/wordprocessingDrawing" xmlns:w10="urn:schemas-microsoft-com:office:word" xmlns:w="http://schemas.openxmlformats.org/wordprocessingml/2006/main" xmlns:w14="http://schemas.microsoft.com/office/word/2010/wordml" xmlns:w15="http://schemas.microsoft.com/office/word/2012/wordml" xmlns:wpg="http://schemas.microsoft.com/office/word/2010/wordprocessingGroup" xmlns:wpi="http://schemas.microsoft.com/office/word/2010/wordprocessingInk" xmlns:wne="http://schemas.microsoft.com/office/word/2006/wordml" xmlns:wps="http://schemas.microsoft.com/office/word/2010/wordprocessingShape" mc:Ignorable="w14 w15 wp14">
   <w:body>
     <w:p>
+      <w:r>
+        <w:t>Lab1: Classes and Structures</w:t>
+      </w:r>
+    </w:p>
+    <w:p/>
+    <w:p>
+      <w:r>
+        <w:t>Let’s play Battleship!</w:t>
+      </w:r>
+    </w:p>
+    <w:p/>
+    <w:p>
+      <w:r>
+        <w:t>We are attempting to emulate a simple version of the game Battleship.  On a squa</w:t>
+      </w:r>
+      <w:r>
+        <w:t>re board of user-defined size (4x4</w:t>
+      </w:r>
+      <w:r>
+        <w:t xml:space="preserve"> for example), a user-defined number of ships are placed at random locations. Each ship occupies just ONE space on the board/grid. The user is then asked repeatedly to guess the location of the ship(s) until all ships are sunk and the game ends.</w:t>
+      </w:r>
+    </w:p>
+    <w:p/>
+    <w:p>
+      <w:r>
+        <w:t>Here’s what a sample out put would look like:</w:t>
+      </w:r>
+    </w:p>
+    <w:p/>
+    <w:p>
+      <w:pPr>
+        <w:spacing w:after="200" w:line="276" w:lineRule="auto"/>
+        <w:rPr>
+          <w:rFonts w:ascii="Times New Roman" w:eastAsia="Calibri" w:hAnsi="Times New Roman" w:cs="Times New Roman"/>
+          <w:shd w:val="clear" w:color="auto" w:fill="FFFFFF"/>
+        </w:rPr>
+      </w:pPr>
+      <w:r>
+        <w:rPr>
+          <w:rFonts w:ascii="Courier New" w:eastAsia="Calibri" w:hAnsi="Courier New" w:cs="Courier New"/>
+          <w:shd w:val="clear" w:color="auto" w:fill="FFFFFF"/>
+        </w:rPr>
+        <w:t xml:space="preserve">Welcome to the </w:t>
+      </w:r>
+      <w:r>
+        <w:rPr>
+          <w:rFonts w:ascii="Courier New" w:eastAsia="Calibri" w:hAnsi="Courier New" w:cs="Courier New"/>
+          <w:shd w:val="clear" w:color="auto" w:fill="FFFFFF"/>
+        </w:rPr>
+        <w:t>B A T T L E S H I P</w:t>
+      </w:r>
+      <w:r>
+        <w:rPr>
+          <w:rFonts w:ascii="Times New Roman" w:eastAsia="Calibri" w:hAnsi="Times New Roman" w:cs="Times New Roman"/>
+          <w:shd w:val="clear" w:color="auto" w:fill="FFFFFF"/>
+        </w:rPr>
+        <w:t xml:space="preserve"> !</w:t>
+      </w:r>
+    </w:p>
+    <w:p>
+      <w:pPr>
+        <w:spacing w:after="200" w:line="276" w:lineRule="auto"/>
+        <w:rPr>
+          <w:rFonts w:ascii="Courier New" w:eastAsia="Calibri" w:hAnsi="Courier New" w:cs="Courier New"/>
+          <w:shd w:val="clear" w:color="auto" w:fill="FFFFFF"/>
+        </w:rPr>
+      </w:pPr>
+      <w:r>
+        <w:rPr>
+          <w:rFonts w:ascii="Courier New" w:eastAsia="Calibri" w:hAnsi="Courier New" w:cs="Courier New"/>
+          <w:shd w:val="clear" w:color="auto" w:fill="FFFFFF"/>
+        </w:rPr>
+        <w:t>How vast are your oceans</w:t>
+      </w:r>
+      <w:r>
+        <w:rPr>
+          <w:rFonts w:ascii="Courier New" w:eastAsia="Calibri" w:hAnsi="Courier New" w:cs="Courier New"/>
+          <w:shd w:val="clear" w:color="auto" w:fill="FFFFFF"/>
+        </w:rPr>
+        <w:t xml:space="preserve">? (Enter an integer for the size of the board): </w:t>
+      </w:r>
+      <w:r>
+        <w:rPr>
+          <w:rFonts w:ascii="Courier New" w:eastAsia="Calibri" w:hAnsi="Courier New" w:cs="Courier New"/>
+          <w:b/>
+          <w:shd w:val="clear" w:color="auto" w:fill="FFFFFF"/>
+        </w:rPr>
+        <w:t>4</w:t>
+      </w:r>
+    </w:p>
+    <w:p>
+      <w:pPr>
+        <w:spacing w:after="200" w:line="276" w:lineRule="auto"/>
+        <w:rPr>
+          <w:rFonts w:ascii="Courier New" w:eastAsia="Calibri" w:hAnsi="Courier New" w:cs="Courier New"/>
+          <w:shd w:val="clear" w:color="auto" w:fill="FFFFFF"/>
+        </w:rPr>
+      </w:pPr>
+      <w:r>
+        <w:rPr>
+          <w:rFonts w:ascii="Courier New" w:eastAsia="Calibri" w:hAnsi="Courier New" w:cs="Courier New"/>
+          <w:shd w:val="clear" w:color="auto" w:fill="FFFFFF"/>
+        </w:rPr>
+        <w:t xml:space="preserve">How many ships are in your fleet? (Enter an integer for the number of ships) </w:t>
+      </w:r>
+      <w:r>
+        <w:rPr>
+          <w:rFonts w:ascii="Courier New" w:eastAsia="Calibri" w:hAnsi="Courier New" w:cs="Courier New"/>
+          <w:b/>
+          <w:shd w:val="clear" w:color="auto" w:fill="FFFFFF"/>
+        </w:rPr>
+        <w:t>3</w:t>
+      </w:r>
+    </w:p>
+    <w:p>
+      <w:pPr>
+        <w:spacing w:after="200" w:line="276" w:lineRule="auto"/>
+        <w:rPr>
+          <w:rFonts w:ascii="Courier New" w:eastAsia="Calibri" w:hAnsi="Courier New" w:cs="Courier New"/>
+          <w:shd w:val="clear" w:color="auto" w:fill="FFFFFF"/>
+        </w:rPr>
+      </w:pPr>
+      <w:r>
+        <w:rPr>
+          <w:rFonts w:ascii="Courier New" w:eastAsia="Calibri" w:hAnsi="Courier New" w:cs="Courier New"/>
+          <w:shd w:val="clear" w:color="auto" w:fill="FFFFFF"/>
+        </w:rPr>
+        <w:t>Let the battle begin!</w:t>
+      </w:r>
+    </w:p>
+    <w:p>
+      <w:pPr>
+        <w:spacing w:after="200" w:line="276" w:lineRule="auto"/>
+        <w:rPr>
+          <w:rFonts w:ascii="Courier New" w:eastAsia="Calibri" w:hAnsi="Courier New" w:cs="Courier New"/>
+          <w:shd w:val="clear" w:color="auto" w:fill="FFFFFF"/>
+        </w:rPr>
+      </w:pPr>
+      <w:r>
+        <w:rPr>
+          <w:rFonts w:ascii="Courier New" w:eastAsia="Calibri" w:hAnsi="Courier New" w:cs="Courier New"/>
+          <w:shd w:val="clear" w:color="auto" w:fill="FFFFFF"/>
+        </w:rPr>
+        <w:t xml:space="preserve">Enter your guess (Enter two integers for the ship’s location) </w:t>
+      </w:r>
+      <w:r>
+        <w:rPr>
+          <w:rFonts w:ascii="Courier New" w:eastAsia="Calibri" w:hAnsi="Courier New" w:cs="Courier New"/>
+          <w:b/>
+          <w:shd w:val="clear" w:color="auto" w:fill="FFFFFF"/>
+        </w:rPr>
+        <w:t>1 5</w:t>
+      </w:r>
+    </w:p>
+    <w:p>
+      <w:pPr>
+        <w:spacing w:after="200" w:line="276" w:lineRule="auto"/>
+        <w:rPr>
+          <w:rFonts w:ascii="Courier New" w:eastAsia="Calibri" w:hAnsi="Courier New" w:cs="Courier New"/>
+          <w:shd w:val="clear" w:color="auto" w:fill="FFFFFF"/>
+        </w:rPr>
+      </w:pPr>
+      <w:r>
+        <w:rPr>
+          <w:rFonts w:ascii="Courier New" w:eastAsia="Calibri" w:hAnsi="Courier New" w:cs="Courier New"/>
+          <w:shd w:val="clear" w:color="auto" w:fill="FFFFFF"/>
+        </w:rPr>
+        <w:t>Out of bounds!</w:t>
+      </w:r>
+    </w:p>
+    <w:p>
+      <w:pPr>
+        <w:spacing w:after="200" w:line="276" w:lineRule="auto"/>
+        <w:rPr>
+          <w:rFonts w:ascii="Courier New" w:eastAsia="Calibri" w:hAnsi="Courier New" w:cs="Courier New"/>
+          <w:shd w:val="clear" w:color="auto" w:fill="FFFFFF"/>
+        </w:rPr>
+      </w:pPr>
+      <w:r>
+        <w:rPr>
+          <w:rFonts w:ascii="Courier New" w:eastAsia="Calibri" w:hAnsi="Courier New" w:cs="Courier New"/>
+          <w:shd w:val="clear" w:color="auto" w:fill="FFFFFF"/>
+        </w:rPr>
+        <w:t xml:space="preserve">Enter your guess (Enter two integers for the ship’s location) </w:t>
+      </w:r>
+      <w:r>
+        <w:rPr>
+          <w:rFonts w:ascii="Courier New" w:eastAsia="Calibri" w:hAnsi="Courier New" w:cs="Courier New"/>
+          <w:b/>
+          <w:shd w:val="clear" w:color="auto" w:fill="FFFFFF"/>
+        </w:rPr>
+        <w:t>1 3</w:t>
+      </w:r>
+    </w:p>
+    <w:p>
+      <w:pPr>
+        <w:spacing w:after="200" w:line="276" w:lineRule="auto"/>
+        <w:rPr>
+          <w:rFonts w:ascii="Courier New" w:eastAsia="Calibri" w:hAnsi="Courier New" w:cs="Courier New"/>
+          <w:shd w:val="clear" w:color="auto" w:fill="FFFFFF"/>
+        </w:rPr>
+      </w:pPr>
+      <w:r>
+        <w:rPr>
+          <w:rFonts w:ascii="Courier New" w:eastAsia="Calibri" w:hAnsi="Courier New" w:cs="Courier New"/>
+          <w:shd w:val="clear" w:color="auto" w:fill="FFFFFF"/>
+        </w:rPr>
+        <w:t>Sunk! Yay, 2 ships left.</w:t>
+      </w:r>
+    </w:p>
+    <w:p>
+      <w:pPr>
+        <w:spacing w:after="200" w:line="276" w:lineRule="auto"/>
+        <w:rPr>
+          <w:rFonts w:ascii="Courier New" w:eastAsia="Calibri" w:hAnsi="Courier New" w:cs="Courier New"/>
+          <w:shd w:val="clear" w:color="auto" w:fill="FFFFFF"/>
+        </w:rPr>
+      </w:pPr>
+      <w:r>
+        <w:rPr>
+          <w:rFonts w:ascii="Courier New" w:eastAsia="Calibri" w:hAnsi="Courier New" w:cs="Courier New"/>
+          <w:shd w:val="clear" w:color="auto" w:fill="FFFFFF"/>
+        </w:rPr>
+        <w:t xml:space="preserve">Enter your guess (Enter two integers for the ship’s location) </w:t>
+      </w:r>
+      <w:r>
+        <w:rPr>
+          <w:rFonts w:ascii="Courier New" w:eastAsia="Calibri" w:hAnsi="Courier New" w:cs="Courier New"/>
+          <w:b/>
+          <w:shd w:val="clear" w:color="auto" w:fill="FFFFFF"/>
+        </w:rPr>
+        <w:t>2 2</w:t>
+      </w:r>
+    </w:p>
+    <w:p>
+      <w:pPr>
+        <w:spacing w:after="200" w:line="276" w:lineRule="auto"/>
+        <w:rPr>
+          <w:rFonts w:ascii="Courier New" w:eastAsia="Calibri" w:hAnsi="Courier New" w:cs="Courier New"/>
+          <w:shd w:val="clear" w:color="auto" w:fill="FFFFFF"/>
+        </w:rPr>
+      </w:pPr>
+      <w:r>
+        <w:rPr>
+          <w:rFonts w:ascii="Courier New" w:eastAsia="Calibri" w:hAnsi="Courier New" w:cs="Courier New"/>
+          <w:shd w:val="clear" w:color="auto" w:fill="FFFFFF"/>
+        </w:rPr>
+        <w:t>Miss!</w:t>
+      </w:r>
+    </w:p>
+    <w:p>
+      <w:pPr>
+        <w:spacing w:after="200" w:line="276" w:lineRule="auto"/>
+        <w:rPr>
+          <w:rFonts w:ascii="Courier New" w:eastAsia="Calibri" w:hAnsi="Courier New" w:cs="Courier New"/>
+          <w:b/>
+          <w:shd w:val="clear" w:color="auto" w:fill="FFFFFF"/>
+        </w:rPr>
+      </w:pPr>
+      <w:r>
+        <w:rPr>
+          <w:rFonts w:ascii="Courier New" w:eastAsia="Calibri" w:hAnsi="Courier New" w:cs="Courier New"/>
+          <w:shd w:val="clear" w:color="auto" w:fill="FFFFFF"/>
+        </w:rPr>
+        <w:t xml:space="preserve">Enter your guess (Enter two integers for the ship’s location) </w:t>
+      </w:r>
+      <w:r>
+        <w:rPr>
+          <w:rFonts w:ascii="Courier New" w:eastAsia="Calibri" w:hAnsi="Courier New" w:cs="Courier New"/>
+          <w:b/>
+          <w:shd w:val="clear" w:color="auto" w:fill="FFFFFF"/>
+        </w:rPr>
+        <w:t>2 1</w:t>
+      </w:r>
+    </w:p>
+    <w:p>
+      <w:pPr>
+        <w:spacing w:after="200" w:line="276" w:lineRule="auto"/>
+        <w:rPr>
+          <w:rFonts w:ascii="Courier New" w:eastAsia="Calibri" w:hAnsi="Courier New" w:cs="Courier New"/>
+          <w:shd w:val="clear" w:color="auto" w:fill="FFFFFF"/>
+        </w:rPr>
+      </w:pPr>
+      <w:r>
+        <w:rPr>
+          <w:rFonts w:ascii="Courier New" w:eastAsia="Calibri" w:hAnsi="Courier New" w:cs="Courier New"/>
+          <w:shd w:val="clear" w:color="auto" w:fill="FFFFFF"/>
+        </w:rPr>
+        <w:t>Sunk! Yay, 1 ships left.</w:t>
+      </w:r>
+    </w:p>
+    <w:p>
+      <w:pPr>
+        <w:spacing w:after="200" w:line="276" w:lineRule="auto"/>
+        <w:rPr>
+          <w:rFonts w:ascii="Courier New" w:eastAsia="Calibri" w:hAnsi="Courier New" w:cs="Courier New"/>
+          <w:b/>
+          <w:shd w:val="clear" w:color="auto" w:fill="FFFFFF"/>
+        </w:rPr>
+      </w:pPr>
+      <w:r>
+        <w:rPr>
+          <w:rFonts w:ascii="Courier New" w:eastAsia="Calibri" w:hAnsi="Courier New" w:cs="Courier New"/>
+          <w:shd w:val="clear" w:color="auto" w:fill="FFFFFF"/>
+        </w:rPr>
+        <w:t xml:space="preserve">Enter your guess (Enter two integers for the ship’s location) </w:t>
+      </w:r>
+      <w:r>
+        <w:rPr>
+          <w:rFonts w:ascii="Courier New" w:eastAsia="Calibri" w:hAnsi="Courier New" w:cs="Courier New"/>
+          <w:b/>
+          <w:shd w:val="clear" w:color="auto" w:fill="FFFFFF"/>
+        </w:rPr>
+        <w:t>2 4</w:t>
+      </w:r>
+    </w:p>
+    <w:p>
+      <w:pPr>
+        <w:spacing w:after="200" w:line="276" w:lineRule="auto"/>
+        <w:rPr>
+          <w:rFonts w:ascii="Courier New" w:eastAsia="Calibri" w:hAnsi="Courier New" w:cs="Courier New"/>
+          <w:shd w:val="clear" w:color="auto" w:fill="FFFFFF"/>
+        </w:rPr>
+      </w:pPr>
+      <w:r>
+        <w:rPr>
+          <w:rFonts w:ascii="Courier New" w:eastAsia="Calibri" w:hAnsi="Courier New" w:cs="Courier New"/>
+          <w:shd w:val="clear" w:color="auto" w:fill="FFFFFF"/>
+        </w:rPr>
+        <w:t xml:space="preserve">Sunk! Yay, 0 ships left. Congratulations! You won the game in </w:t>
+      </w:r>
+      <w:r>
+        <w:rPr>
+          <w:rFonts w:ascii="Courier New" w:eastAsia="Calibri" w:hAnsi="Courier New" w:cs="Courier New"/>
+          <w:b/>
+          <w:shd w:val="clear" w:color="auto" w:fill="FFFFFF"/>
+        </w:rPr>
+        <w:t>5</w:t>
+      </w:r>
+      <w:r>
+        <w:rPr>
+          <w:rFonts w:ascii="Courier New" w:eastAsia="Calibri" w:hAnsi="Courier New" w:cs="Courier New"/>
+          <w:shd w:val="clear" w:color="auto" w:fill="FFFFFF"/>
+        </w:rPr>
+        <w:t xml:space="preserve"> moves.</w:t>
+      </w:r>
+    </w:p>
+    <w:p>
+      <w:pPr>
+        <w:rPr>
+          <w:b/>
+        </w:rPr>
+      </w:pPr>
+      <w:r>
+        <w:rPr>
+          <w:b/>
+        </w:rPr>
+        <w:lastRenderedPageBreak/>
+        <w:t>Checkpoint 1 – due Tuesday July 8</w:t>
+      </w:r>
+      <w:r>
+        <w:rPr>
+          <w:b/>
+          <w:vertAlign w:val="superscript"/>
+        </w:rPr>
+        <w:t>th</w:t>
+      </w:r>
+      <w:r>
+        <w:rPr>
+          <w:b/>
+        </w:rPr>
+        <w:t xml:space="preserve"> at 10 pm</w:t>
+      </w:r>
+    </w:p>
+    <w:p>
+      <w:r>
+        <w:t xml:space="preserve">Create a class </w:t>
+      </w:r>
+      <w:r>
+        <w:rPr>
+          <w:i/>
+        </w:rPr>
+        <w:t>ship</w:t>
+      </w:r>
+      <w:r>
+        <w:t xml:space="preserve">.  Define its attributes.  Implement </w:t>
+      </w:r>
+      <w:r>
+        <w:t xml:space="preserve">class functions: at the very least </w:t>
+      </w:r>
+      <w:r>
+        <w:t xml:space="preserve">a constructor, destructor, get and set functions for the </w:t>
+      </w:r>
+      <w:r>
+        <w:rPr>
+          <w:i/>
+        </w:rPr>
+        <w:t xml:space="preserve">ship </w:t>
+      </w:r>
+      <w:r>
+        <w:t xml:space="preserve">class. Besides the .h and .cpp files for the ship class, create a </w:t>
+      </w:r>
+      <w:r>
+        <w:rPr>
+          <w:highlight w:val="yellow"/>
+        </w:rPr>
+        <w:t xml:space="preserve">driver </w:t>
+      </w:r>
+      <w:r>
+        <w:rPr>
+          <w:i/>
+          <w:highlight w:val="yellow"/>
+        </w:rPr>
+        <w:t xml:space="preserve">main </w:t>
+      </w:r>
+      <w:r>
+        <w:rPr>
+          <w:highlight w:val="yellow"/>
+        </w:rPr>
+        <w:t>program</w:t>
+      </w:r>
+      <w:r>
+        <w:t xml:space="preserve"> (</w:t>
+      </w:r>
+      <w:r>
+        <w:rPr>
+          <w:i/>
+        </w:rPr>
+        <w:t xml:space="preserve">main </w:t>
+      </w:r>
+      <w:r>
+        <w:t>file)</w:t>
+      </w:r>
+      <w:r>
+        <w:t>, which should be able to create a ship (with user input for location) and then output to the console the location of the ship and the ship status (sunk or not).</w:t>
+      </w:r>
+    </w:p>
+    <w:p/>
+    <w:p>
+      <w:pPr>
+        <w:rPr>
+          <w:b/>
+        </w:rPr>
+      </w:pPr>
+      <w:r>
+        <w:rPr>
+          <w:b/>
+        </w:rPr>
+        <w:t>Checkpoint 2</w:t>
+      </w:r>
+      <w:r>
+        <w:rPr>
+          <w:b/>
+        </w:rPr>
+        <w:t xml:space="preserve"> due Wednesday July 9</w:t>
+      </w:r>
+      <w:r>
+        <w:rPr>
+          <w:b/>
+          <w:vertAlign w:val="superscript"/>
+        </w:rPr>
+        <w:t>th</w:t>
+      </w:r>
+      <w:r>
+        <w:rPr>
+          <w:b/>
+        </w:rPr>
+        <w:t xml:space="preserve"> at 10 pm</w:t>
+      </w:r>
+    </w:p>
+    <w:p>
+      <w:r>
+        <w:t xml:space="preserve">Modify your </w:t>
+      </w:r>
+      <w:r>
+        <w:rPr>
+          <w:highlight w:val="yellow"/>
+        </w:rPr>
+        <w:t xml:space="preserve">driver </w:t>
+      </w:r>
+      <w:r>
+        <w:rPr>
+          <w:i/>
+          <w:highlight w:val="yellow"/>
+        </w:rPr>
+        <w:t xml:space="preserve">main </w:t>
+      </w:r>
+      <w:r>
+        <w:rPr>
+          <w:highlight w:val="yellow"/>
+        </w:rPr>
+        <w:t>program</w:t>
+      </w:r>
+      <w:r>
+        <w:t xml:space="preserve"> </w:t>
+      </w:r>
+      <w:r>
+        <w:t>(</w:t>
+      </w:r>
+      <w:r>
+        <w:rPr>
+          <w:i/>
+        </w:rPr>
+        <w:t xml:space="preserve">main </w:t>
+      </w:r>
+      <w:r>
+        <w:t xml:space="preserve">file) </w:t>
+      </w:r>
       <w:bookmarkStart w:id="0" w:name="_GoBack"/>
       <w:bookmarkEnd w:id="0"/>
       <w:r>
-        <w:t>Lab1: Classes and Structures</w:t>
-      </w:r>
-    </w:p>
-    <w:p/>
-    <w:p>
-      <w:r>
-        <w:t>Let’s play Battleship!</w:t>
-      </w:r>
-    </w:p>
-    <w:p/>
-    <w:p>
-      <w:r>
-        <w:t>We are attempting to emulate a simple version of the game Battleship.  On a squa</w:t>
-      </w:r>
-      <w:r>
-        <w:t>re board of user-defined size (4x4</w:t>
-      </w:r>
-      <w:r>
-        <w:t xml:space="preserve"> for example), a user-defined number of ships are placed at random locations. Each ship occupies just ONE space on the board/grid. The user is then asked repeatedly to guess the location of the ship(s) until all ships are sunk and the game ends.</w:t>
-      </w:r>
-    </w:p>
-    <w:p/>
-    <w:p>
-      <w:r>
-        <w:t>Here’s what a sample out put would look like:</w:t>
-      </w:r>
-    </w:p>
-    <w:p/>
-    <w:p>
-      <w:pPr>
-        <w:spacing w:after="200" w:line="276" w:lineRule="auto"/>
-        <w:rPr>
-          <w:rFonts w:ascii="Times New Roman" w:eastAsia="Calibri" w:hAnsi="Times New Roman" w:cs="Times New Roman"/>
-          <w:shd w:val="clear" w:color="auto" w:fill="FFFFFF"/>
-        </w:rPr>
-      </w:pPr>
-      <w:r>
-        <w:rPr>
-          <w:rFonts w:ascii="Courier New" w:eastAsia="Calibri" w:hAnsi="Courier New" w:cs="Courier New"/>
-          <w:shd w:val="clear" w:color="auto" w:fill="FFFFFF"/>
-        </w:rPr>
-        <w:t xml:space="preserve">Welcome to the </w:t>
-      </w:r>
-      <w:r>
-        <w:rPr>
-          <w:rFonts w:ascii="Courier New" w:eastAsia="Calibri" w:hAnsi="Courier New" w:cs="Courier New"/>
-          <w:shd w:val="clear" w:color="auto" w:fill="FFFFFF"/>
-        </w:rPr>
-        <w:t>B A T T L E S H I P</w:t>
-      </w:r>
-      <w:r>
-        <w:rPr>
-          <w:rFonts w:ascii="Times New Roman" w:eastAsia="Calibri" w:hAnsi="Times New Roman" w:cs="Times New Roman"/>
-          <w:shd w:val="clear" w:color="auto" w:fill="FFFFFF"/>
-        </w:rPr>
-        <w:t xml:space="preserve"> !</w:t>
-      </w:r>
-    </w:p>
-    <w:p>
-      <w:pPr>
-        <w:spacing w:after="200" w:line="276" w:lineRule="auto"/>
-        <w:rPr>
-          <w:rFonts w:ascii="Courier New" w:eastAsia="Calibri" w:hAnsi="Courier New" w:cs="Courier New"/>
-          <w:shd w:val="clear" w:color="auto" w:fill="FFFFFF"/>
-        </w:rPr>
-      </w:pPr>
-      <w:r>
-        <w:rPr>
-          <w:rFonts w:ascii="Courier New" w:eastAsia="Calibri" w:hAnsi="Courier New" w:cs="Courier New"/>
-          <w:shd w:val="clear" w:color="auto" w:fill="FFFFFF"/>
-        </w:rPr>
-        <w:t>How vast are your oceans</w:t>
-      </w:r>
-      <w:r>
-        <w:rPr>
-          <w:rFonts w:ascii="Courier New" w:eastAsia="Calibri" w:hAnsi="Courier New" w:cs="Courier New"/>
-          <w:shd w:val="clear" w:color="auto" w:fill="FFFFFF"/>
-        </w:rPr>
-        <w:t xml:space="preserve">? (Enter an integer for the size of the board): </w:t>
-      </w:r>
-      <w:r>
-        <w:rPr>
-          <w:rFonts w:ascii="Courier New" w:eastAsia="Calibri" w:hAnsi="Courier New" w:cs="Courier New"/>
-          <w:b/>
-          <w:shd w:val="clear" w:color="auto" w:fill="FFFFFF"/>
-        </w:rPr>
-        <w:t>4</w:t>
-      </w:r>
-    </w:p>
-    <w:p>
-      <w:pPr>
-        <w:spacing w:after="200" w:line="276" w:lineRule="auto"/>
-        <w:rPr>
-          <w:rFonts w:ascii="Courier New" w:eastAsia="Calibri" w:hAnsi="Courier New" w:cs="Courier New"/>
-          <w:shd w:val="clear" w:color="auto" w:fill="FFFFFF"/>
-        </w:rPr>
-      </w:pPr>
-      <w:r>
-        <w:rPr>
-          <w:rFonts w:ascii="Courier New" w:eastAsia="Calibri" w:hAnsi="Courier New" w:cs="Courier New"/>
-          <w:shd w:val="clear" w:color="auto" w:fill="FFFFFF"/>
-        </w:rPr>
-        <w:t xml:space="preserve">How many ships are in your fleet? (Enter an integer for the number of ships) </w:t>
-      </w:r>
-      <w:r>
-        <w:rPr>
-          <w:rFonts w:ascii="Courier New" w:eastAsia="Calibri" w:hAnsi="Courier New" w:cs="Courier New"/>
-          <w:b/>
-          <w:shd w:val="clear" w:color="auto" w:fill="FFFFFF"/>
-        </w:rPr>
-        <w:t>3</w:t>
-      </w:r>
-    </w:p>
-    <w:p>
-      <w:pPr>
-        <w:spacing w:after="200" w:line="276" w:lineRule="auto"/>
-        <w:rPr>
-          <w:rFonts w:ascii="Courier New" w:eastAsia="Calibri" w:hAnsi="Courier New" w:cs="Courier New"/>
-          <w:shd w:val="clear" w:color="auto" w:fill="FFFFFF"/>
-        </w:rPr>
-      </w:pPr>
-      <w:r>
-        <w:rPr>
-          <w:rFonts w:ascii="Courier New" w:eastAsia="Calibri" w:hAnsi="Courier New" w:cs="Courier New"/>
-          <w:shd w:val="clear" w:color="auto" w:fill="FFFFFF"/>
-        </w:rPr>
-        <w:t>Let the battle begin!</w:t>
-      </w:r>
-    </w:p>
-    <w:p>
-      <w:pPr>
-        <w:spacing w:after="200" w:line="276" w:lineRule="auto"/>
-        <w:rPr>
-          <w:rFonts w:ascii="Courier New" w:eastAsia="Calibri" w:hAnsi="Courier New" w:cs="Courier New"/>
-          <w:shd w:val="clear" w:color="auto" w:fill="FFFFFF"/>
-        </w:rPr>
-      </w:pPr>
-      <w:r>
-        <w:rPr>
-          <w:rFonts w:ascii="Courier New" w:eastAsia="Calibri" w:hAnsi="Courier New" w:cs="Courier New"/>
-          <w:shd w:val="clear" w:color="auto" w:fill="FFFFFF"/>
-        </w:rPr>
-        <w:t xml:space="preserve">Enter your guess (Enter two integers for the ship’s location) </w:t>
-      </w:r>
-      <w:r>
-        <w:rPr>
-          <w:rFonts w:ascii="Courier New" w:eastAsia="Calibri" w:hAnsi="Courier New" w:cs="Courier New"/>
-          <w:b/>
-          <w:shd w:val="clear" w:color="auto" w:fill="FFFFFF"/>
-        </w:rPr>
-        <w:t>1 5</w:t>
-      </w:r>
-    </w:p>
-    <w:p>
-      <w:pPr>
-        <w:spacing w:after="200" w:line="276" w:lineRule="auto"/>
-        <w:rPr>
-          <w:rFonts w:ascii="Courier New" w:eastAsia="Calibri" w:hAnsi="Courier New" w:cs="Courier New"/>
-          <w:shd w:val="clear" w:color="auto" w:fill="FFFFFF"/>
-        </w:rPr>
-      </w:pPr>
-      <w:r>
-        <w:rPr>
-          <w:rFonts w:ascii="Courier New" w:eastAsia="Calibri" w:hAnsi="Courier New" w:cs="Courier New"/>
-          <w:shd w:val="clear" w:color="auto" w:fill="FFFFFF"/>
-        </w:rPr>
-        <w:t>Out of bounds!</w:t>
-      </w:r>
-    </w:p>
-    <w:p>
-      <w:pPr>
-        <w:spacing w:after="200" w:line="276" w:lineRule="auto"/>
-        <w:rPr>
-          <w:rFonts w:ascii="Courier New" w:eastAsia="Calibri" w:hAnsi="Courier New" w:cs="Courier New"/>
-          <w:shd w:val="clear" w:color="auto" w:fill="FFFFFF"/>
-        </w:rPr>
-      </w:pPr>
-      <w:r>
-        <w:rPr>
-          <w:rFonts w:ascii="Courier New" w:eastAsia="Calibri" w:hAnsi="Courier New" w:cs="Courier New"/>
-          <w:shd w:val="clear" w:color="auto" w:fill="FFFFFF"/>
-        </w:rPr>
-        <w:t xml:space="preserve">Enter your guess (Enter two integers for the ship’s location) </w:t>
-      </w:r>
-      <w:r>
-        <w:rPr>
-          <w:rFonts w:ascii="Courier New" w:eastAsia="Calibri" w:hAnsi="Courier New" w:cs="Courier New"/>
-          <w:b/>
-          <w:shd w:val="clear" w:color="auto" w:fill="FFFFFF"/>
-        </w:rPr>
-        <w:t>1 3</w:t>
-      </w:r>
-    </w:p>
-    <w:p>
-      <w:pPr>
-        <w:spacing w:after="200" w:line="276" w:lineRule="auto"/>
-        <w:rPr>
-          <w:rFonts w:ascii="Courier New" w:eastAsia="Calibri" w:hAnsi="Courier New" w:cs="Courier New"/>
-          <w:shd w:val="clear" w:color="auto" w:fill="FFFFFF"/>
-        </w:rPr>
-      </w:pPr>
-      <w:r>
-        <w:rPr>
-          <w:rFonts w:ascii="Courier New" w:eastAsia="Calibri" w:hAnsi="Courier New" w:cs="Courier New"/>
-          <w:shd w:val="clear" w:color="auto" w:fill="FFFFFF"/>
-        </w:rPr>
-        <w:t>Sunk! Yay, 2 ships left.</w:t>
-      </w:r>
-    </w:p>
-    <w:p>
-      <w:pPr>
-        <w:spacing w:after="200" w:line="276" w:lineRule="auto"/>
-        <w:rPr>
-          <w:rFonts w:ascii="Courier New" w:eastAsia="Calibri" w:hAnsi="Courier New" w:cs="Courier New"/>
-          <w:shd w:val="clear" w:color="auto" w:fill="FFFFFF"/>
-        </w:rPr>
-      </w:pPr>
-      <w:r>
-        <w:rPr>
-          <w:rFonts w:ascii="Courier New" w:eastAsia="Calibri" w:hAnsi="Courier New" w:cs="Courier New"/>
-          <w:shd w:val="clear" w:color="auto" w:fill="FFFFFF"/>
-        </w:rPr>
-        <w:t xml:space="preserve">Enter your guess (Enter two integers for the ship’s location) </w:t>
-      </w:r>
-      <w:r>
-        <w:rPr>
-          <w:rFonts w:ascii="Courier New" w:eastAsia="Calibri" w:hAnsi="Courier New" w:cs="Courier New"/>
-          <w:b/>
-          <w:shd w:val="clear" w:color="auto" w:fill="FFFFFF"/>
-        </w:rPr>
-        <w:t>2 2</w:t>
-      </w:r>
-    </w:p>
-    <w:p>
-      <w:pPr>
-        <w:spacing w:after="200" w:line="276" w:lineRule="auto"/>
-        <w:rPr>
-          <w:rFonts w:ascii="Courier New" w:eastAsia="Calibri" w:hAnsi="Courier New" w:cs="Courier New"/>
-          <w:shd w:val="clear" w:color="auto" w:fill="FFFFFF"/>
-        </w:rPr>
-      </w:pPr>
-      <w:r>
-        <w:rPr>
-          <w:rFonts w:ascii="Courier New" w:eastAsia="Calibri" w:hAnsi="Courier New" w:cs="Courier New"/>
-          <w:shd w:val="clear" w:color="auto" w:fill="FFFFFF"/>
-        </w:rPr>
-        <w:t>Miss!</w:t>
-      </w:r>
-    </w:p>
-    <w:p>
-      <w:pPr>
-        <w:spacing w:after="200" w:line="276" w:lineRule="auto"/>
-        <w:rPr>
-          <w:rFonts w:ascii="Courier New" w:eastAsia="Calibri" w:hAnsi="Courier New" w:cs="Courier New"/>
-          <w:b/>
-          <w:shd w:val="clear" w:color="auto" w:fill="FFFFFF"/>
-        </w:rPr>
-      </w:pPr>
-      <w:r>
-        <w:rPr>
-          <w:rFonts w:ascii="Courier New" w:eastAsia="Calibri" w:hAnsi="Courier New" w:cs="Courier New"/>
-          <w:shd w:val="clear" w:color="auto" w:fill="FFFFFF"/>
-        </w:rPr>
-        <w:t xml:space="preserve">Enter your guess (Enter two integers for the ship’s location) </w:t>
-      </w:r>
-      <w:r>
-        <w:rPr>
-          <w:rFonts w:ascii="Courier New" w:eastAsia="Calibri" w:hAnsi="Courier New" w:cs="Courier New"/>
-          <w:b/>
-          <w:shd w:val="clear" w:color="auto" w:fill="FFFFFF"/>
-        </w:rPr>
-        <w:t>2 1</w:t>
-      </w:r>
-    </w:p>
-    <w:p>
-      <w:pPr>
-        <w:spacing w:after="200" w:line="276" w:lineRule="auto"/>
-        <w:rPr>
-          <w:rFonts w:ascii="Courier New" w:eastAsia="Calibri" w:hAnsi="Courier New" w:cs="Courier New"/>
-          <w:shd w:val="clear" w:color="auto" w:fill="FFFFFF"/>
-        </w:rPr>
-      </w:pPr>
-      <w:r>
-        <w:rPr>
-          <w:rFonts w:ascii="Courier New" w:eastAsia="Calibri" w:hAnsi="Courier New" w:cs="Courier New"/>
-          <w:shd w:val="clear" w:color="auto" w:fill="FFFFFF"/>
-        </w:rPr>
-        <w:t>Sunk! Yay, 1 ships left.</w:t>
-      </w:r>
-    </w:p>
-    <w:p>
-      <w:pPr>
-        <w:spacing w:after="200" w:line="276" w:lineRule="auto"/>
-        <w:rPr>
-          <w:rFonts w:ascii="Courier New" w:eastAsia="Calibri" w:hAnsi="Courier New" w:cs="Courier New"/>
-          <w:b/>
-          <w:shd w:val="clear" w:color="auto" w:fill="FFFFFF"/>
-        </w:rPr>
-      </w:pPr>
-      <w:r>
-        <w:rPr>
-          <w:rFonts w:ascii="Courier New" w:eastAsia="Calibri" w:hAnsi="Courier New" w:cs="Courier New"/>
-          <w:shd w:val="clear" w:color="auto" w:fill="FFFFFF"/>
-        </w:rPr>
-        <w:t xml:space="preserve">Enter your guess (Enter two integers for the ship’s location) </w:t>
-      </w:r>
-      <w:r>
-        <w:rPr>
-          <w:rFonts w:ascii="Courier New" w:eastAsia="Calibri" w:hAnsi="Courier New" w:cs="Courier New"/>
-          <w:b/>
-          <w:shd w:val="clear" w:color="auto" w:fill="FFFFFF"/>
-        </w:rPr>
-        <w:t>2 4</w:t>
-      </w:r>
-    </w:p>
-    <w:p>
-      <w:pPr>
-        <w:spacing w:after="200" w:line="276" w:lineRule="auto"/>
-        <w:rPr>
-          <w:rFonts w:ascii="Courier New" w:eastAsia="Calibri" w:hAnsi="Courier New" w:cs="Courier New"/>
-          <w:shd w:val="clear" w:color="auto" w:fill="FFFFFF"/>
-        </w:rPr>
-      </w:pPr>
-      <w:r>
-        <w:rPr>
-          <w:rFonts w:ascii="Courier New" w:eastAsia="Calibri" w:hAnsi="Courier New" w:cs="Courier New"/>
-          <w:shd w:val="clear" w:color="auto" w:fill="FFFFFF"/>
-        </w:rPr>
-        <w:t xml:space="preserve">Sunk! Yay, 0 ships left. Congratulations! You won the game in </w:t>
-      </w:r>
-      <w:r>
-        <w:rPr>
-          <w:rFonts w:ascii="Courier New" w:eastAsia="Calibri" w:hAnsi="Courier New" w:cs="Courier New"/>
-          <w:b/>
-          <w:shd w:val="clear" w:color="auto" w:fill="FFFFFF"/>
-        </w:rPr>
-        <w:t>5</w:t>
-      </w:r>
-      <w:r>
-        <w:rPr>
-          <w:rFonts w:ascii="Courier New" w:eastAsia="Calibri" w:hAnsi="Courier New" w:cs="Courier New"/>
-          <w:shd w:val="clear" w:color="auto" w:fill="FFFFFF"/>
-        </w:rPr>
-        <w:t xml:space="preserve"> moves.</w:t>
-      </w:r>
-    </w:p>
-    <w:p>
-      <w:pPr>
-        <w:rPr>
-          <w:b/>
-        </w:rPr>
-      </w:pPr>
-      <w:r>
-        <w:rPr>
-          <w:b/>
-        </w:rPr>
-        <w:lastRenderedPageBreak/>
-        <w:t>Checkpoint 1 – due Tuesday July 8</w:t>
-      </w:r>
-      <w:r>
-        <w:rPr>
-          <w:b/>
-          <w:vertAlign w:val="superscript"/>
-        </w:rPr>
-        <w:t>th</w:t>
-      </w:r>
-      <w:r>
-        <w:rPr>
-          <w:b/>
-        </w:rPr>
-        <w:t xml:space="preserve"> at 10 pm</w:t>
-      </w:r>
-    </w:p>
-    <w:p>
-      <w:r>
-        <w:t xml:space="preserve">Create a class </w:t>
-      </w:r>
-      <w:r>
-        <w:rPr>
-          <w:i/>
-        </w:rPr>
-        <w:t>ship</w:t>
-      </w:r>
-      <w:r>
-        <w:t xml:space="preserve">.  Define its attributes.  Implement </w:t>
-      </w:r>
-      <w:r>
-        <w:t xml:space="preserve">class functions: at the very least </w:t>
-      </w:r>
-      <w:r>
-        <w:t xml:space="preserve">a constructor, destructor, get and set functions for the </w:t>
-      </w:r>
-      <w:r>
-        <w:rPr>
-          <w:i/>
-        </w:rPr>
-        <w:t xml:space="preserve">ship </w:t>
-      </w:r>
-      <w:r>
-        <w:t xml:space="preserve">class. Besides the .h and .cpp files for the ship class, create a driver </w:t>
-      </w:r>
-      <w:r>
-        <w:rPr>
-          <w:i/>
-        </w:rPr>
-        <w:t xml:space="preserve">main </w:t>
-      </w:r>
-      <w:r>
-        <w:t>program, which should be able to create a ship (with user input for location) and then output to the console the location of the ship and the ship status (sunk or not).</w:t>
-      </w:r>
-    </w:p>
-    <w:p/>
-    <w:p>
-      <w:pPr>
-        <w:rPr>
-          <w:b/>
-        </w:rPr>
-      </w:pPr>
-      <w:r>
-        <w:rPr>
-          <w:b/>
-        </w:rPr>
-        <w:t>Checkpoint 2</w:t>
-      </w:r>
-      <w:r>
-        <w:rPr>
-          <w:b/>
-        </w:rPr>
-        <w:t xml:space="preserve"> due Wednesday July 9</w:t>
-      </w:r>
-      <w:r>
-        <w:rPr>
-          <w:b/>
-          <w:vertAlign w:val="superscript"/>
-        </w:rPr>
-        <w:t>th</w:t>
-      </w:r>
-      <w:r>
-        <w:rPr>
-          <w:b/>
-        </w:rPr>
-        <w:t xml:space="preserve"> at 10 pm</w:t>
-      </w:r>
-    </w:p>
-    <w:p>
-      <w:r>
-        <w:t xml:space="preserve">Modify your driver </w:t>
-      </w:r>
-      <w:r>
-        <w:rPr>
-          <w:i/>
-        </w:rPr>
-        <w:t xml:space="preserve">main </w:t>
-      </w:r>
-      <w:r>
-        <w:t>program</w:t>
-      </w:r>
-      <w:r>
-        <w:t xml:space="preserve"> to implement the functionality of the Battleship game. </w:t>
+        <w:t xml:space="preserve">to implement the functionality of the Battleship game. </w:t>
       </w:r>
     </w:p>
     <w:p/>
@@ -859,6 +909,13 @@
     <w:lsdException w:name="Medium Shading 2"/>
     <w:lsdException w:name="Medium List 1"/>
     <w:lsdException w:name="Medium List 2"/>
+    <w:lsdException w:name="Medium Grid 1"/>
+    <w:lsdException w:name="Medium Grid 2"/>
+    <w:lsdException w:name="Medium Grid 3"/>
+    <w:lsdException w:name="Dark List"/>
+    <w:lsdException w:name="Colorful Shading"/>
+    <w:lsdException w:name="Colorful List"/>
+    <w:lsdException w:name="Colorful Grid"/>
     <w:lsdException w:name="Light Shading Accent 1"/>
     <w:lsdException w:name="Light List Accent 1"/>
     <w:lsdException w:name="Light Grid Accent 1"/>

</xml_diff>